<commit_message>
Corrección final por mi parte, faltaría nombre
</commit_message>
<xml_diff>
--- a/Anteproyecto.docx
+++ b/Anteproyecto.docx
@@ -3,17 +3,77 @@
 <w:document xmlns:wpc="http://schemas.microsoft.com/office/word/2010/wordprocessingCanvas" xmlns:cx="http://schemas.microsoft.com/office/drawing/2014/chartex" xmlns:cx1="http://schemas.microsoft.com/office/drawing/2015/9/8/chartex" xmlns:cx2="http://schemas.microsoft.com/office/drawing/2015/10/21/chartex" xmlns:cx3="http://schemas.microsoft.com/office/drawing/2016/5/9/chartex" xmlns:cx4="http://schemas.microsoft.com/office/drawing/2016/5/10/chartex" xmlns:cx5="http://schemas.microsoft.com/office/drawing/2016/5/11/chartex" xmlns:cx6="http://schemas.microsoft.com/office/drawing/2016/5/12/chartex" xmlns:cx7="http://schemas.microsoft.com/office/drawing/2016/5/13/chartex" xmlns:cx8="http://schemas.microsoft.com/office/drawing/2016/5/14/chartex" xmlns:mc="http://schemas.openxmlformats.org/markup-compatibility/2006" xmlns:aink="http://schemas.microsoft.com/office/drawing/2016/ink" xmlns:am3d="http://schemas.microsoft.com/office/drawing/2017/model3d" xmlns:o="urn:schemas-microsoft-com:office:office" xmlns:oel="http://schemas.microsoft.com/office/2019/extlst" xmlns:r="http://schemas.openxmlformats.org/officeDocument/2006/relationships" xmlns:m="http://schemas.openxmlformats.org/officeDocument/2006/math" xmlns:v="urn:schemas-microsoft-com:vml" xmlns:wp14="http://schemas.microsoft.com/office/word/2010/wordprocessingDrawing" xmlns:wp="http://schemas.openxmlformats.org/drawingml/2006/wordprocessingDrawing" xmlns:w10="urn:schemas-microsoft-com:office:word" xmlns:w="http://schemas.openxmlformats.org/wordprocessingml/2006/main" xmlns:w14="http://schemas.microsoft.com/office/word/2010/wordml" xmlns:w15="http://schemas.microsoft.com/office/word/2012/wordml" xmlns:w16cex="http://schemas.microsoft.com/office/word/2018/wordml/cex" xmlns:w16cid="http://schemas.microsoft.com/office/word/2016/wordml/cid" xmlns:w16="http://schemas.microsoft.com/office/word/2018/wordml" xmlns:w16du="http://schemas.microsoft.com/office/word/2023/wordml/word16du" xmlns:w16sdtdh="http://schemas.microsoft.com/office/word/2020/wordml/sdtdatahash" xmlns:w16sdtfl="http://schemas.microsoft.com/office/word/2024/wordml/sdtformatlock" xmlns:w16se="http://schemas.microsoft.com/office/word/2015/wordml/symex" xmlns:wpg="http://schemas.microsoft.com/office/word/2010/wordprocessingGroup" xmlns:wpi="http://schemas.microsoft.com/office/word/2010/wordprocessingInk" xmlns:wne="http://schemas.microsoft.com/office/word/2006/wordml" xmlns:wps="http://schemas.microsoft.com/office/word/2010/wordprocessingShape" mc:Ignorable="w14 w15 w16se w16cid w16 w16cex w16sdtdh w16sdtfl w16du wp14">
   <w:body>
     <w:p>
-      <w:r>
-        <w:rPr>
-          <w:rFonts w:ascii="Times" w:hAnsi="Times" w:cs="Times"/>
+      <w:pPr>
+        <w:rPr>
+          <w:sz w:val="22"/>
+          <w:szCs w:val="22"/>
+        </w:rPr>
+      </w:pPr>
+      <w:r>
+        <w:rPr>
+          <w:rFonts w:ascii="Times" w:hAnsi="Times" w:cs="Times"/>
+          <w:sz w:val="22"/>
+          <w:szCs w:val="22"/>
         </w:rPr>
         <w:t>Anteproyecto de Fin de Grado</w:t>
       </w:r>
-    </w:p>
-    <w:p>
-      <w:r>
-        <w:rPr>
-          <w:rFonts w:ascii="Times" w:hAnsi="Times" w:cs="Times"/>
+      <w:r>
+        <w:rPr>
+          <w:rFonts w:ascii="Times" w:hAnsi="Times" w:cs="Times"/>
+          <w:sz w:val="22"/>
+          <w:szCs w:val="22"/>
+        </w:rPr>
+        <w:t xml:space="preserve"> de Israel </w:t>
+      </w:r>
+      <w:proofErr w:type="spellStart"/>
+      <w:r>
+        <w:rPr>
+          <w:rFonts w:ascii="Times" w:hAnsi="Times" w:cs="Times"/>
+          <w:sz w:val="22"/>
+          <w:szCs w:val="22"/>
+        </w:rPr>
+        <w:t>Valdeolivas</w:t>
+      </w:r>
+      <w:proofErr w:type="spellEnd"/>
+      <w:r>
+        <w:rPr>
+          <w:rFonts w:ascii="Times" w:hAnsi="Times" w:cs="Times"/>
+          <w:sz w:val="22"/>
+          <w:szCs w:val="22"/>
+        </w:rPr>
+        <w:t xml:space="preserve">, Ricardo </w:t>
+      </w:r>
+      <w:proofErr w:type="spellStart"/>
+      <w:r>
+        <w:rPr>
+          <w:rFonts w:ascii="Times" w:hAnsi="Times" w:cs="Times"/>
+          <w:sz w:val="22"/>
+          <w:szCs w:val="22"/>
+        </w:rPr>
+        <w:t>Herradón</w:t>
+      </w:r>
+      <w:proofErr w:type="spellEnd"/>
+      <w:r>
+        <w:rPr>
+          <w:rFonts w:ascii="Times" w:hAnsi="Times" w:cs="Times"/>
+          <w:sz w:val="22"/>
+          <w:szCs w:val="22"/>
+        </w:rPr>
+        <w:t xml:space="preserve"> y Adrián Rodríguez</w:t>
+      </w:r>
+    </w:p>
+    <w:p>
+      <w:pPr>
+        <w:rPr>
+          <w:b/>
+          <w:bCs/>
+        </w:rPr>
+      </w:pPr>
+      <w:r>
+        <w:rPr>
+          <w:rFonts w:ascii="Times" w:hAnsi="Times" w:cs="Times"/>
+          <w:b/>
+          <w:bCs/>
         </w:rPr>
         <w:t>1. Título del proyecto</w:t>
       </w:r>
@@ -34,11 +94,15 @@
       <w:pPr>
         <w:rPr>
           <w:rFonts w:ascii="Times" w:hAnsi="Times" w:cs="Times"/>
-        </w:rPr>
-      </w:pPr>
-      <w:r>
-        <w:rPr>
-          <w:rFonts w:ascii="Times" w:hAnsi="Times" w:cs="Times"/>
+          <w:b/>
+          <w:bCs/>
+        </w:rPr>
+      </w:pPr>
+      <w:r>
+        <w:rPr>
+          <w:rFonts w:ascii="Times" w:hAnsi="Times" w:cs="Times"/>
+          <w:b/>
+          <w:bCs/>
         </w:rPr>
         <w:t>2. Introducción</w:t>
       </w:r>
@@ -138,9 +202,17 @@
     </w:p>
     <w:p/>
     <w:p>
-      <w:r>
-        <w:rPr>
-          <w:rFonts w:ascii="Times" w:hAnsi="Times" w:cs="Times"/>
+      <w:pPr>
+        <w:rPr>
+          <w:b/>
+          <w:bCs/>
+        </w:rPr>
+      </w:pPr>
+      <w:r>
+        <w:rPr>
+          <w:rFonts w:ascii="Times" w:hAnsi="Times" w:cs="Times"/>
+          <w:b/>
+          <w:bCs/>
         </w:rPr>
         <w:t>3. Objetivos del proyecto</w:t>
       </w:r>
@@ -371,9 +443,17 @@
       </w:pPr>
     </w:p>
     <w:p>
-      <w:r>
-        <w:rPr>
-          <w:rFonts w:ascii="Times" w:hAnsi="Times" w:cs="Times"/>
+      <w:pPr>
+        <w:rPr>
+          <w:b/>
+          <w:bCs/>
+        </w:rPr>
+      </w:pPr>
+      <w:r>
+        <w:rPr>
+          <w:rFonts w:ascii="Times" w:hAnsi="Times" w:cs="Times"/>
+          <w:b/>
+          <w:bCs/>
         </w:rPr>
         <w:lastRenderedPageBreak/>
         <w:t>4. Metodología de trabajo</w:t>
@@ -621,9 +701,17 @@
     </w:p>
     <w:p/>
     <w:p>
-      <w:r>
-        <w:rPr>
-          <w:rFonts w:ascii="Times" w:hAnsi="Times" w:cs="Times"/>
+      <w:pPr>
+        <w:rPr>
+          <w:b/>
+          <w:bCs/>
+        </w:rPr>
+      </w:pPr>
+      <w:r>
+        <w:rPr>
+          <w:rFonts w:ascii="Times" w:hAnsi="Times" w:cs="Times"/>
+          <w:b/>
+          <w:bCs/>
         </w:rPr>
         <w:t>5. Tecnologías utilizadas</w:t>
       </w:r>

</xml_diff>

<commit_message>
Doc revisado y actualizado, para presentar
</commit_message>
<xml_diff>
--- a/Anteproyecto.docx
+++ b/Anteproyecto.docx
@@ -102,7 +102,6 @@
       </w:pPr>
       <w:r>
         <w:rPr>
-          <w:rFonts w:cs="Times" w:ascii="Times" w:hAnsi="Times"/>
           <w:b/>
           <w:bCs/>
         </w:rPr>
@@ -500,7 +499,9 @@
       <w:pPr>
         <w:pStyle w:val="Normal"/>
         <w:jc w:val="left"/>
-        <w:rPr/>
+        <w:rPr>
+          <w:rFonts w:ascii="Times" w:hAnsi="Times" w:cs="Times"/>
+        </w:rPr>
       </w:pPr>
       <w:r>
         <w:rPr>
@@ -509,6 +510,20 @@
         <w:t>Objetivo general:</w:t>
         <w:br/>
         <w:t>Desarrollar una aplicación multiplataforma que permita gestionar reseñas y valoraciones de películas, con autenticación de usuarios y sincronización en la nube.</w:t>
+      </w:r>
+    </w:p>
+    <w:p>
+      <w:pPr>
+        <w:pStyle w:val="Normal"/>
+        <w:jc w:val="left"/>
+        <w:rPr>
+          <w:rFonts w:ascii="Times" w:hAnsi="Times" w:cs="Times"/>
+        </w:rPr>
+      </w:pPr>
+      <w:r>
+        <w:rPr>
+          <w:rFonts w:cs="Times" w:ascii="Times" w:hAnsi="Times"/>
+        </w:rPr>
         <w:br/>
         <w:t>Objetivos específicos:</w:t>
         <w:br/>
@@ -962,7 +977,37 @@
           <w:sz w:val="44"/>
           <w:szCs w:val="44"/>
         </w:rPr>
-        <w:t>TECNOLOGIAS UTILIZAS</w:t>
+        <w:t>TECNOLOGIAS UTILIZA</w:t>
+      </w:r>
+      <w:r>
+        <w:rPr>
+          <w:rFonts w:cs="Times" w:ascii="Times" w:hAnsi="Times"/>
+          <w:b/>
+          <w:bCs/>
+          <w:sz w:val="44"/>
+          <w:szCs w:val="44"/>
+        </w:rPr>
+        <w:t>D</w:t>
+      </w:r>
+      <w:r>
+        <w:rPr>
+          <w:rFonts w:cs="Times" w:ascii="Times" w:hAnsi="Times"/>
+          <w:b/>
+          <w:bCs/>
+          <w:sz w:val="44"/>
+          <w:szCs w:val="44"/>
+        </w:rPr>
+        <w:t>A</w:t>
+      </w:r>
+      <w:r>
+        <w:rPr>
+          <w:rFonts w:cs="Times" w:ascii="Times" w:hAnsi="Times"/>
+          <w:b/>
+          <w:bCs/>
+          <w:sz w:val="44"/>
+          <w:szCs w:val="44"/>
+        </w:rPr>
+        <w:t>S</w:t>
       </w:r>
     </w:p>
     <w:p>
@@ -1429,6 +1474,179 @@
           <w:b/>
           <w:sz w:val="28"/>
         </w:rPr>
+        <w:t>Spring</w:t>
+      </w:r>
+    </w:p>
+    <w:p>
+      <w:pPr>
+        <w:pStyle w:val="Normal"/>
+        <w:spacing w:before="240" w:after="240"/>
+        <w:rPr/>
+      </w:pPr>
+      <w:r>
+        <w:rPr>
+          <w:rFonts w:cs="Times" w:ascii="Times" w:hAnsi="Times"/>
+          <w:sz w:val="22"/>
+        </w:rPr>
+        <w:t>Spring será la base del servidor de la aplicación, encargado de procesar las peticiones provenientes del frontend y gestionar toda la lógica de negocio.</w:t>
+      </w:r>
+      <w:r>
+        <w:rPr>
+          <w:rFonts w:cs="Times" w:ascii="Times" w:hAnsi="Times"/>
+        </w:rPr>
+        <w:br/>
+      </w:r>
+      <w:r>
+        <w:rPr>
+          <w:rFonts w:cs="Times" w:ascii="Times" w:hAnsi="Times"/>
+          <w:sz w:val="22"/>
+        </w:rPr>
+        <w:t xml:space="preserve"> Se trata de un framework basado en Java que permite crear aplicaciones backend robustas, seguras y escalables de forma sencilla.</w:t>
+      </w:r>
+    </w:p>
+    <w:p>
+      <w:pPr>
+        <w:pStyle w:val="Normal"/>
+        <w:spacing w:before="240" w:after="240"/>
+        <w:rPr/>
+      </w:pPr>
+      <w:r>
+        <w:rPr>
+          <w:rFonts w:cs="Times" w:ascii="Times" w:hAnsi="Times"/>
+          <w:sz w:val="22"/>
+        </w:rPr>
+        <w:t xml:space="preserve">El backend se encargará de conectar con la base de datos alojada en Firebase, así como de procesar y almacenar las reseñas, valoraciones y datos de usuarios. Además, gestionará la comunicación con la </w:t>
+      </w:r>
+      <w:r>
+        <w:rPr>
+          <w:rFonts w:cs="Times" w:ascii="Times" w:hAnsi="Times"/>
+          <w:b/>
+          <w:sz w:val="22"/>
+        </w:rPr>
+        <w:t>API externa de TMDb</w:t>
+      </w:r>
+      <w:r>
+        <w:rPr>
+          <w:rFonts w:cs="Times" w:ascii="Times" w:hAnsi="Times"/>
+          <w:sz w:val="22"/>
+        </w:rPr>
+        <w:t xml:space="preserve"> para obtener la información de las películas.</w:t>
+      </w:r>
+    </w:p>
+    <w:p>
+      <w:pPr>
+        <w:pStyle w:val="Normal"/>
+        <w:spacing w:before="240" w:after="240"/>
+        <w:rPr/>
+      </w:pPr>
+      <w:r>
+        <w:rPr>
+          <w:rFonts w:cs="Times" w:ascii="Times" w:hAnsi="Times"/>
+          <w:b/>
+          <w:sz w:val="22"/>
+        </w:rPr>
+        <w:t>Funciones clave en este proyecto:</w:t>
+      </w:r>
+    </w:p>
+    <w:p>
+      <w:pPr>
+        <w:pStyle w:val="Normal"/>
+        <w:spacing w:before="240" w:after="240"/>
+        <w:ind w:left="720"/>
+        <w:rPr/>
+      </w:pPr>
+      <w:r>
+        <w:rPr>
+          <w:rFonts w:cs="Times" w:ascii="Times" w:hAnsi="Times"/>
+          <w:sz w:val="22"/>
+        </w:rPr>
+        <w:tab/>
+        <w:t>Implementación de endpoints REST para comunicación con Flutter.</w:t>
+      </w:r>
+    </w:p>
+    <w:p>
+      <w:pPr>
+        <w:pStyle w:val="Normal"/>
+        <w:spacing w:before="240" w:after="240"/>
+        <w:ind w:left="720"/>
+        <w:rPr/>
+      </w:pPr>
+      <w:r>
+        <w:rPr>
+          <w:rFonts w:cs="Times" w:ascii="Times" w:hAnsi="Times"/>
+          <w:sz w:val="22"/>
+        </w:rPr>
+        <w:tab/>
+        <w:t>Validación de usuarios y autenticación mediante tokens.</w:t>
+      </w:r>
+    </w:p>
+    <w:p>
+      <w:pPr>
+        <w:pStyle w:val="Normal"/>
+        <w:spacing w:before="240" w:after="240"/>
+        <w:ind w:left="720"/>
+        <w:rPr/>
+      </w:pPr>
+      <w:r>
+        <w:rPr>
+          <w:rFonts w:cs="Times" w:ascii="Times" w:hAnsi="Times"/>
+          <w:sz w:val="22"/>
+        </w:rPr>
+        <w:tab/>
+        <w:t>Gestión de datos de películas, valoraciones y usuarios.</w:t>
+      </w:r>
+    </w:p>
+    <w:p>
+      <w:pPr>
+        <w:pStyle w:val="Normal"/>
+        <w:spacing w:before="240" w:after="240"/>
+        <w:ind w:left="720"/>
+        <w:rPr/>
+      </w:pPr>
+      <w:r>
+        <w:rPr>
+          <w:rFonts w:cs="Times" w:ascii="Times" w:hAnsi="Times"/>
+          <w:sz w:val="22"/>
+        </w:rPr>
+        <w:tab/>
+        <w:t>Integración con servicios externos (Firebase, TMDb).</w:t>
+      </w:r>
+    </w:p>
+    <w:p>
+      <w:pPr>
+        <w:pStyle w:val="Normal"/>
+        <w:spacing w:before="240" w:after="240"/>
+        <w:rPr/>
+      </w:pPr>
+      <w:r>
+        <w:rPr>
+          <w:rFonts w:cs="Times" w:ascii="Times" w:hAnsi="Times"/>
+          <w:b/>
+          <w:sz w:val="22"/>
+        </w:rPr>
+        <w:t>Ventaja principal:</w:t>
+      </w:r>
+      <w:r>
+        <w:rPr>
+          <w:rFonts w:cs="Times" w:ascii="Times" w:hAnsi="Times"/>
+        </w:rPr>
+        <w:br/>
+      </w:r>
+      <w:r>
+        <w:rPr>
+          <w:rFonts w:cs="Times" w:ascii="Times" w:hAnsi="Times"/>
+          <w:sz w:val="22"/>
+        </w:rPr>
+        <w:t xml:space="preserve"> Permite separar claramente la lógica de negocio de la interfaz de usuario, lo que facilita el mantenimiento, la escalabilidad y la reutilización del código en el futuro.</w:t>
+      </w:r>
+    </w:p>
+    <w:p>
+      <w:pPr>
+        <w:pStyle w:val="Normal"/>
+        <w:rPr/>
+      </w:pPr>
+      <w:r>
+        <w:rPr/>
       </w:r>
     </w:p>
     <w:p>
@@ -1448,179 +1666,6 @@
           <w:b/>
           <w:sz w:val="28"/>
         </w:rPr>
-        <w:t>Spring</w:t>
-      </w:r>
-    </w:p>
-    <w:p>
-      <w:pPr>
-        <w:pStyle w:val="Normal"/>
-        <w:spacing w:before="240" w:after="240"/>
-        <w:rPr/>
-      </w:pPr>
-      <w:r>
-        <w:rPr>
-          <w:rFonts w:cs="Times" w:ascii="Times" w:hAnsi="Times"/>
-          <w:sz w:val="22"/>
-        </w:rPr>
-        <w:t>Spring será la base del servidor de la aplicación, encargado de procesar las peticiones provenientes del frontend y gestionar toda la lógica de negocio.</w:t>
-      </w:r>
-      <w:r>
-        <w:rPr>
-          <w:rFonts w:cs="Times" w:ascii="Times" w:hAnsi="Times"/>
-        </w:rPr>
-        <w:br/>
-      </w:r>
-      <w:r>
-        <w:rPr>
-          <w:rFonts w:cs="Times" w:ascii="Times" w:hAnsi="Times"/>
-          <w:sz w:val="22"/>
-        </w:rPr>
-        <w:t xml:space="preserve"> Se trata de un framework basado en Java que permite crear aplicaciones backend robustas, seguras y escalables de forma sencilla.</w:t>
-      </w:r>
-    </w:p>
-    <w:p>
-      <w:pPr>
-        <w:pStyle w:val="Normal"/>
-        <w:spacing w:before="240" w:after="240"/>
-        <w:rPr/>
-      </w:pPr>
-      <w:r>
-        <w:rPr>
-          <w:rFonts w:cs="Times" w:ascii="Times" w:hAnsi="Times"/>
-          <w:sz w:val="22"/>
-        </w:rPr>
-        <w:t xml:space="preserve">El backend se encargará de conectar con la base de datos alojada en Firebase, así como de procesar y almacenar las reseñas, valoraciones y datos de usuarios. Además, gestionará la comunicación con la </w:t>
-      </w:r>
-      <w:r>
-        <w:rPr>
-          <w:rFonts w:cs="Times" w:ascii="Times" w:hAnsi="Times"/>
-          <w:b/>
-          <w:sz w:val="22"/>
-        </w:rPr>
-        <w:t>API externa de TMDb</w:t>
-      </w:r>
-      <w:r>
-        <w:rPr>
-          <w:rFonts w:cs="Times" w:ascii="Times" w:hAnsi="Times"/>
-          <w:sz w:val="22"/>
-        </w:rPr>
-        <w:t xml:space="preserve"> para obtener la información de las películas.</w:t>
-      </w:r>
-    </w:p>
-    <w:p>
-      <w:pPr>
-        <w:pStyle w:val="Normal"/>
-        <w:spacing w:before="240" w:after="240"/>
-        <w:rPr/>
-      </w:pPr>
-      <w:r>
-        <w:rPr>
-          <w:rFonts w:cs="Times" w:ascii="Times" w:hAnsi="Times"/>
-          <w:b/>
-          <w:sz w:val="22"/>
-        </w:rPr>
-        <w:t>Funciones clave en este proyecto:</w:t>
-      </w:r>
-    </w:p>
-    <w:p>
-      <w:pPr>
-        <w:pStyle w:val="Normal"/>
-        <w:spacing w:before="240" w:after="240"/>
-        <w:ind w:left="720"/>
-        <w:rPr/>
-      </w:pPr>
-      <w:r>
-        <w:rPr>
-          <w:rFonts w:cs="Times" w:ascii="Times" w:hAnsi="Times"/>
-          <w:sz w:val="22"/>
-        </w:rPr>
-        <w:tab/>
-        <w:t>Implementación de endpoints REST para comunicación con Flutter.</w:t>
-      </w:r>
-    </w:p>
-    <w:p>
-      <w:pPr>
-        <w:pStyle w:val="Normal"/>
-        <w:spacing w:before="240" w:after="240"/>
-        <w:ind w:left="720"/>
-        <w:rPr/>
-      </w:pPr>
-      <w:r>
-        <w:rPr>
-          <w:rFonts w:cs="Times" w:ascii="Times" w:hAnsi="Times"/>
-          <w:sz w:val="22"/>
-        </w:rPr>
-        <w:tab/>
-        <w:t>Validación de usuarios y autenticación mediante tokens.</w:t>
-      </w:r>
-    </w:p>
-    <w:p>
-      <w:pPr>
-        <w:pStyle w:val="Normal"/>
-        <w:spacing w:before="240" w:after="240"/>
-        <w:ind w:left="720"/>
-        <w:rPr/>
-      </w:pPr>
-      <w:r>
-        <w:rPr>
-          <w:rFonts w:cs="Times" w:ascii="Times" w:hAnsi="Times"/>
-          <w:sz w:val="22"/>
-        </w:rPr>
-        <w:tab/>
-        <w:t>Gestión de datos de películas, valoraciones y usuarios.</w:t>
-      </w:r>
-    </w:p>
-    <w:p>
-      <w:pPr>
-        <w:pStyle w:val="Normal"/>
-        <w:spacing w:before="240" w:after="240"/>
-        <w:ind w:left="720"/>
-        <w:rPr/>
-      </w:pPr>
-      <w:r>
-        <w:rPr>
-          <w:rFonts w:cs="Times" w:ascii="Times" w:hAnsi="Times"/>
-          <w:sz w:val="22"/>
-        </w:rPr>
-        <w:tab/>
-        <w:t>Integración con servicios externos (Firebase, TMDb).</w:t>
-      </w:r>
-    </w:p>
-    <w:p>
-      <w:pPr>
-        <w:pStyle w:val="Normal"/>
-        <w:spacing w:before="240" w:after="240"/>
-        <w:rPr/>
-      </w:pPr>
-      <w:r>
-        <w:rPr>
-          <w:rFonts w:cs="Times" w:ascii="Times" w:hAnsi="Times"/>
-          <w:b/>
-          <w:sz w:val="22"/>
-        </w:rPr>
-        <w:t>Ventaja principal:</w:t>
-      </w:r>
-      <w:r>
-        <w:rPr>
-          <w:rFonts w:cs="Times" w:ascii="Times" w:hAnsi="Times"/>
-        </w:rPr>
-        <w:br/>
-      </w:r>
-      <w:r>
-        <w:rPr>
-          <w:rFonts w:cs="Times" w:ascii="Times" w:hAnsi="Times"/>
-          <w:sz w:val="22"/>
-        </w:rPr>
-        <w:t xml:space="preserve"> Permite separar claramente la lógica de negocio de la interfaz de usuario, lo que facilita el mantenimiento, la escalabilidad y la reutilización del código en el futuro.</w:t>
-      </w:r>
-    </w:p>
-    <w:p>
-      <w:pPr>
-        <w:pStyle w:val="Normal"/>
-        <w:rPr/>
-      </w:pPr>
-      <w:r>
-        <w:rPr/>
       </w:r>
     </w:p>
     <w:p>
@@ -1914,14 +1959,7 @@
           <w:rFonts w:cs="Times" w:ascii="Times" w:hAnsi="Times"/>
           <w:sz w:val="22"/>
         </w:rPr>
-        <w:t>C</w:t>
-      </w:r>
-      <w:r>
-        <w:rPr>
-          <w:rFonts w:cs="Times" w:ascii="Times" w:hAnsi="Times"/>
-          <w:sz w:val="22"/>
-        </w:rPr>
-        <w:t>reación de ramas (branches) para cada funcionalidad o corrección.</w:t>
+        <w:t>Creación de ramas (branches) para cada funcionalidad o corrección.</w:t>
       </w:r>
     </w:p>
     <w:p>
@@ -2091,14 +2129,7 @@
           <w:rFonts w:cs="Times" w:ascii="Times" w:hAnsi="Times"/>
           <w:sz w:val="22"/>
         </w:rPr>
-        <w:t>I</w:t>
-      </w:r>
-      <w:r>
-        <w:rPr>
-          <w:rFonts w:cs="Times" w:ascii="Times" w:hAnsi="Times"/>
-          <w:sz w:val="22"/>
-        </w:rPr>
-        <w:t>ntegración con Firebase para almacenamiento y autenticación.</w:t>
+        <w:t>Integración con Firebase para almacenamiento y autenticación.</w:t>
       </w:r>
     </w:p>
     <w:p>
@@ -2336,19 +2367,7 @@
     <w:p>
       <w:pPr>
         <w:pStyle w:val="Normal"/>
-        <w:rPr/>
-      </w:pPr>
-      <w:r>
-        <w:rPr/>
-      </w:r>
-    </w:p>
-    <w:p>
-      <w:pPr>
-        <w:pStyle w:val="Normal"/>
-        <w:widowControl/>
-        <w:bidi w:val="0"/>
-        <w:spacing w:lineRule="auto" w:line="278" w:before="0" w:after="160"/>
-        <w:jc w:val="left"/>
+        <w:spacing w:before="0" w:after="160"/>
         <w:rPr/>
       </w:pPr>
       <w:r>
@@ -2770,6 +2789,7 @@
     <w:qFormat/>
     <w:pPr>
       <w:widowControl/>
+      <w:suppressAutoHyphens w:val="true"/>
       <w:bidi w:val="0"/>
       <w:spacing w:lineRule="auto" w:line="278" w:before="0" w:after="160"/>
       <w:jc w:val="left"/>
@@ -2792,10 +2812,17 @@
     <w:qFormat/>
     <w:rPr/>
   </w:style>
+  <w:style w:type="character" w:styleId="FootnoteCharactersuser">
+    <w:name w:val="Footnote Characters (user)"/>
+    <w:qFormat/>
+    <w:rPr/>
+  </w:style>
   <w:style w:type="character" w:styleId="FootnoteCharacters">
     <w:name w:val="Footnote Characters"/>
     <w:qFormat/>
-    <w:rPr/>
+    <w:rPr>
+      <w:vertAlign w:val="superscript"/>
+    </w:rPr>
   </w:style>
   <w:style w:type="character" w:styleId="FootnoteReference">
     <w:name w:val="footnote reference"/>
@@ -2803,8 +2830,8 @@
       <w:vertAlign w:val="superscript"/>
     </w:rPr>
   </w:style>
-  <w:style w:type="character" w:styleId="Bullets">
-    <w:name w:val="Bullets"/>
+  <w:style w:type="character" w:styleId="Bulletsuser">
+    <w:name w:val="Bullets (user)"/>
     <w:qFormat/>
     <w:rPr>
       <w:rFonts w:ascii="OpenSymbol" w:hAnsi="OpenSymbol" w:eastAsia="OpenSymbol" w:cs="OpenSymbol"/>

</xml_diff>